<commit_message>
Added the github link in the ipynb file
</commit_message>
<xml_diff>
--- a/Report.docx
+++ b/Report.docx
@@ -1043,7 +1043,7 @@
           <w:noProof/>
         </w:rPr>
         <w:drawing>
-          <wp:inline distT="0" distB="0" distL="0" distR="0" wp14:anchorId="5C1EB8EB" wp14:editId="597E4B0F">
+          <wp:inline distT="0" distB="0" distL="0" distR="0" wp14:anchorId="5C1EB8EB" wp14:editId="06CDAB8B">
             <wp:extent cx="3208336" cy="1570962"/>
             <wp:effectExtent l="0" t="0" r="0" b="0"/>
             <wp:docPr id="1929684395" name="Picture 4"/>
@@ -1199,7 +1199,7 @@
           <w:noProof/>
         </w:rPr>
         <w:drawing>
-          <wp:inline distT="0" distB="0" distL="0" distR="0" wp14:anchorId="7BB685F7" wp14:editId="2721948D">
+          <wp:inline distT="0" distB="0" distL="0" distR="0" wp14:anchorId="7BB685F7" wp14:editId="68E726F0">
             <wp:extent cx="2962910" cy="1176793"/>
             <wp:effectExtent l="0" t="0" r="8890" b="4445"/>
             <wp:docPr id="1738372818" name="Picture 6"/>
@@ -1374,7 +1374,7 @@
           <w:noProof/>
         </w:rPr>
         <w:drawing>
-          <wp:inline distT="0" distB="0" distL="0" distR="0" wp14:anchorId="1E1172B6" wp14:editId="6ED3350B">
+          <wp:inline distT="0" distB="0" distL="0" distR="0" wp14:anchorId="1E1172B6" wp14:editId="3DAB1F93">
             <wp:extent cx="2679590" cy="1455865"/>
             <wp:effectExtent l="0" t="0" r="6985" b="0"/>
             <wp:docPr id="1782320712" name="Picture 7" descr="16: Rectified Linear Unit [94]. | Download Scientific Diagram | CNN questions"/>
@@ -1487,15 +1487,7 @@
           <w:i/>
           <w:iCs/>
         </w:rPr>
-        <w:t>Fully Connected Layer</w:t>
-      </w:r>
-      <w:r>
-        <w:rPr>
-          <w:rFonts w:ascii="Times New Roman" w:hAnsi="Times New Roman" w:cs="Times New Roman"/>
-          <w:i/>
-          <w:iCs/>
-        </w:rPr>
-        <w:t xml:space="preserve"> </w:t>
+        <w:t xml:space="preserve">Fully Connected Layer </w:t>
       </w:r>
     </w:p>
     <w:p>
@@ -1905,7 +1897,7 @@
           <w:noProof/>
         </w:rPr>
         <w:drawing>
-          <wp:inline distT="0" distB="0" distL="0" distR="0" wp14:anchorId="7D67082D" wp14:editId="16BAFB45">
+          <wp:inline distT="0" distB="0" distL="0" distR="0" wp14:anchorId="7D67082D" wp14:editId="6CA98047">
             <wp:extent cx="2536466" cy="1864360"/>
             <wp:effectExtent l="0" t="0" r="0" b="2540"/>
             <wp:docPr id="806781024" name="Picture 8" descr="Neural network LVQ structure."/>
@@ -2854,9 +2846,8 @@
         <w:rPr>
           <w:rFonts w:ascii="Times New Roman" w:hAnsi="Times New Roman" w:cs="Times New Roman"/>
         </w:rPr>
-        <w:t xml:space="preserve">                </w:t>
-      </w:r>
-      <w:proofErr w:type="gramStart"/>
+        <w:t xml:space="preserve">                 </w:t>
+      </w:r>
       <w:r>
         <w:rPr>
           <w:rFonts w:ascii="Times New Roman" w:hAnsi="Times New Roman" w:cs="Times New Roman"/>
@@ -2873,35 +2864,25 @@
         <w:rPr>
           <w:rFonts w:ascii="Times New Roman" w:hAnsi="Times New Roman" w:cs="Times New Roman"/>
         </w:rPr>
+        <w:t>(b)                  (c)</w:t>
+      </w:r>
+    </w:p>
+    <w:p>
+      <w:pPr>
+        <w:tabs>
+          <w:tab w:val="left" w:pos="0"/>
+        </w:tabs>
+        <w:jc w:val="both"/>
+        <w:rPr>
+          <w:rFonts w:ascii="Times New Roman" w:hAnsi="Times New Roman" w:cs="Times New Roman"/>
+        </w:rPr>
+      </w:pPr>
+      <w:r>
+        <w:rPr>
+          <w:rFonts w:ascii="Times New Roman" w:hAnsi="Times New Roman" w:cs="Times New Roman"/>
+        </w:rPr>
         <w:t xml:space="preserve"> </w:t>
       </w:r>
-      <w:r>
-        <w:rPr>
-          <w:rFonts w:ascii="Times New Roman" w:hAnsi="Times New Roman" w:cs="Times New Roman"/>
-        </w:rPr>
-        <w:t xml:space="preserve">(b)   </w:t>
-      </w:r>
-      <w:proofErr w:type="gramEnd"/>
-      <w:r>
-        <w:rPr>
-          <w:rFonts w:ascii="Times New Roman" w:hAnsi="Times New Roman" w:cs="Times New Roman"/>
-        </w:rPr>
-        <w:t xml:space="preserve">            </w:t>
-      </w:r>
-      <w:proofErr w:type="gramStart"/>
-      <w:r>
-        <w:rPr>
-          <w:rFonts w:ascii="Times New Roman" w:hAnsi="Times New Roman" w:cs="Times New Roman"/>
-        </w:rPr>
-        <w:t xml:space="preserve">   (</w:t>
-      </w:r>
-      <w:proofErr w:type="gramEnd"/>
-      <w:r>
-        <w:rPr>
-          <w:rFonts w:ascii="Times New Roman" w:hAnsi="Times New Roman" w:cs="Times New Roman"/>
-        </w:rPr>
-        <w:t>c)</w:t>
-      </w:r>
     </w:p>
     <w:p>
       <w:pPr>
@@ -2913,12 +2894,6 @@
           <w:rFonts w:ascii="Times New Roman" w:hAnsi="Times New Roman" w:cs="Times New Roman"/>
         </w:rPr>
       </w:pPr>
-      <w:r>
-        <w:rPr>
-          <w:rFonts w:ascii="Times New Roman" w:hAnsi="Times New Roman" w:cs="Times New Roman"/>
-        </w:rPr>
-        <w:t xml:space="preserve"> </w:t>
-      </w:r>
     </w:p>
     <w:p>
       <w:pPr>
@@ -2930,17 +2905,6 @@
           <w:rFonts w:ascii="Times New Roman" w:hAnsi="Times New Roman" w:cs="Times New Roman"/>
         </w:rPr>
       </w:pPr>
-    </w:p>
-    <w:p>
-      <w:pPr>
-        <w:tabs>
-          <w:tab w:val="left" w:pos="0"/>
-        </w:tabs>
-        <w:jc w:val="both"/>
-        <w:rPr>
-          <w:rFonts w:ascii="Times New Roman" w:hAnsi="Times New Roman" w:cs="Times New Roman"/>
-        </w:rPr>
-      </w:pPr>
       <w:r>
         <w:rPr>
           <w:rFonts w:ascii="Times New Roman" w:hAnsi="Times New Roman" w:cs="Times New Roman"/>
@@ -2957,27 +2921,13 @@
         <w:rPr>
           <w:rFonts w:ascii="Times New Roman" w:hAnsi="Times New Roman" w:cs="Times New Roman"/>
         </w:rPr>
-        <w:t xml:space="preserve">(d)                </w:t>
-      </w:r>
-      <w:proofErr w:type="gramStart"/>
-      <w:r>
-        <w:rPr>
-          <w:rFonts w:ascii="Times New Roman" w:hAnsi="Times New Roman" w:cs="Times New Roman"/>
-        </w:rPr>
-        <w:t xml:space="preserve">  </w:t>
-      </w:r>
-      <w:r>
-        <w:rPr>
-          <w:rFonts w:ascii="Times New Roman" w:hAnsi="Times New Roman" w:cs="Times New Roman"/>
-        </w:rPr>
-        <w:t xml:space="preserve"> (</w:t>
-      </w:r>
-      <w:proofErr w:type="gramEnd"/>
-      <w:r>
-        <w:rPr>
-          <w:rFonts w:ascii="Times New Roman" w:hAnsi="Times New Roman" w:cs="Times New Roman"/>
-        </w:rPr>
-        <w:t>e)</w:t>
+        <w:t xml:space="preserve">(d)                  </w:t>
+      </w:r>
+      <w:r>
+        <w:rPr>
+          <w:rFonts w:ascii="Times New Roman" w:hAnsi="Times New Roman" w:cs="Times New Roman"/>
+        </w:rPr>
+        <w:t xml:space="preserve"> (e)</w:t>
       </w:r>
     </w:p>
     <w:p>
@@ -3765,23 +3715,7 @@
           <w:sz w:val="28"/>
           <w:szCs w:val="28"/>
         </w:rPr>
-        <w:t>V</w:t>
-      </w:r>
-      <w:r>
-        <w:rPr>
-          <w:rFonts w:ascii="Times New Roman" w:hAnsi="Times New Roman" w:cs="Times New Roman"/>
-          <w:sz w:val="28"/>
-          <w:szCs w:val="28"/>
-        </w:rPr>
-        <w:t>II</w:t>
-      </w:r>
-      <w:r>
-        <w:rPr>
-          <w:rFonts w:ascii="Times New Roman" w:hAnsi="Times New Roman" w:cs="Times New Roman"/>
-          <w:sz w:val="28"/>
-          <w:szCs w:val="28"/>
-        </w:rPr>
-        <w:t>I</w:t>
+        <w:t>VIII</w:t>
       </w:r>
       <w:r>
         <w:rPr>
@@ -3861,6 +3795,37 @@
           <w:rFonts w:ascii="Times New Roman" w:hAnsi="Times New Roman" w:cs="Times New Roman"/>
         </w:rPr>
         <w:t>. Sci. Eng. (UBMK), Sep. 2018, pp. 382–385</w:t>
+      </w:r>
+    </w:p>
+    <w:p>
+      <w:pPr>
+        <w:pStyle w:val="ListParagraph"/>
+        <w:numPr>
+          <w:ilvl w:val="0"/>
+          <w:numId w:val="11"/>
+        </w:numPr>
+        <w:tabs>
+          <w:tab w:val="left" w:pos="0"/>
+        </w:tabs>
+        <w:ind w:left="567" w:hanging="425"/>
+        <w:jc w:val="both"/>
+        <w:rPr>
+          <w:rFonts w:ascii="Times New Roman" w:hAnsi="Times New Roman" w:cs="Times New Roman"/>
+        </w:rPr>
+      </w:pPr>
+      <w:proofErr w:type="spellStart"/>
+      <w:r>
+        <w:rPr>
+          <w:rFonts w:ascii="Times New Roman" w:hAnsi="Times New Roman" w:cs="Times New Roman"/>
+        </w:rPr>
+        <w:t>PlantVillage</w:t>
+      </w:r>
+      <w:proofErr w:type="spellEnd"/>
+      <w:r>
+        <w:rPr>
+          <w:rFonts w:ascii="Times New Roman" w:hAnsi="Times New Roman" w:cs="Times New Roman"/>
+        </w:rPr>
+        <w:t xml:space="preserve"> Tomato Leaf Dataset (Kaggle) </w:t>
       </w:r>
     </w:p>
     <w:p>
@@ -6101,6 +6066,7 @@
   <w:style w:type="character" w:default="1" w:styleId="DefaultParagraphFont">
     <w:name w:val="Default Paragraph Font"/>
     <w:uiPriority w:val="1"/>
+    <w:semiHidden/>
     <w:unhideWhenUsed/>
   </w:style>
   <w:style w:type="table" w:default="1" w:styleId="TableNormal">

</xml_diff>